<commit_message>
notes from july 4
</commit_message>
<xml_diff>
--- a/CONFERENCE/Aureo Presentation.docx
+++ b/CONFERENCE/Aureo Presentation.docx
@@ -364,12 +364,89 @@
     </w:p>
     <w:p>
       <w:pPr>
+        <w:rPr>
+          <w:b/>
+          <w:bCs/>
+        </w:rPr>
+      </w:pPr>
+      <w:r>
+        <w:rPr>
+          <w:b/>
+          <w:bCs/>
+        </w:rPr>
+        <w:t>Identification of models with uncertainty, learning, and human capital sorting</w:t>
+      </w:r>
+    </w:p>
+    <w:p>
+      <w:pPr>
         <w:pStyle w:val="ListParagraph"/>
         <w:numPr>
           <w:ilvl w:val="0"/>
           <w:numId w:val="1"/>
         </w:numPr>
       </w:pPr>
+      <w:proofErr w:type="spellStart"/>
+      <w:r>
+        <w:t>Tldr</w:t>
+      </w:r>
+      <w:proofErr w:type="spellEnd"/>
+      <w:r>
+        <w:t xml:space="preserve">: if expected to learn a lot of human capital, can be paid a lower wage </w:t>
+      </w:r>
+    </w:p>
+    <w:p>
+      <w:pPr>
+        <w:pStyle w:val="ListParagraph"/>
+        <w:numPr>
+          <w:ilvl w:val="0"/>
+          <w:numId w:val="1"/>
+        </w:numPr>
+      </w:pPr>
+      <w:r>
+        <w:t>Sorting matters for wage inequality</w:t>
+      </w:r>
+    </w:p>
+    <w:p>
+      <w:pPr>
+        <w:pStyle w:val="ListParagraph"/>
+        <w:numPr>
+          <w:ilvl w:val="0"/>
+          <w:numId w:val="1"/>
+        </w:numPr>
+      </w:pPr>
+      <w:r>
+        <w:t>Compare between 1</w:t>
+      </w:r>
+      <w:r>
+        <w:rPr>
+          <w:vertAlign w:val="superscript"/>
+        </w:rPr>
+        <w:t>st</w:t>
+      </w:r>
+      <w:r>
+        <w:t xml:space="preserve"> and 2</w:t>
+      </w:r>
+      <w:r>
+        <w:rPr>
+          <w:vertAlign w:val="superscript"/>
+        </w:rPr>
+        <w:t>nd</w:t>
+      </w:r>
+      <w:r>
+        <w:t xml:space="preserve"> best choices and the difference vs. compensating differential</w:t>
+      </w:r>
+    </w:p>
+    <w:p>
+      <w:pPr>
+        <w:pStyle w:val="ListParagraph"/>
+        <w:numPr>
+          <w:ilvl w:val="0"/>
+          <w:numId w:val="1"/>
+        </w:numPr>
+      </w:pPr>
+      <w:r>
+        <w:t>AKM underestimate impact of sorting</w:t>
+      </w:r>
     </w:p>
     <w:sectPr>
       <w:pgSz w:w="12240" w:h="15840"/>

</xml_diff>